<commit_message>
Opis algortymów, które można wykorzystać.
</commit_message>
<xml_diff>
--- a/Algorytmy sprawdzające pierwszość l. nieparzystej 2.docx
+++ b/Algorytmy sprawdzające pierwszość l. nieparzystej 2.docx
@@ -4023,29 +4023,430 @@
         </w:rPr>
         <w:t xml:space="preserve">Test </w:t>
       </w:r>
-      <w:proofErr w:type="spellStart"/>
       <w:r>
         <w:rPr>
           <w:rFonts w:ascii="Times New Roman" w:hAnsi="Times New Roman" w:cs="Times New Roman"/>
           <w:sz w:val="28"/>
         </w:rPr>
-        <w:t>Solovaya-Strassena</w:t>
-      </w:r>
-      <w:proofErr w:type="spellEnd"/>
+        <w:t xml:space="preserve">pierwszości ARS (Test pierwszości </w:t>
+      </w:r>
+      <w:proofErr w:type="spellStart"/>
+      <w:r>
+        <w:rPr>
+          <w:rFonts w:ascii="Times New Roman" w:hAnsi="Times New Roman" w:cs="Times New Roman"/>
+          <w:sz w:val="28"/>
+        </w:rPr>
+        <w:t>Agrawal-Kayal-Saxena</w:t>
+      </w:r>
+      <w:proofErr w:type="spellEnd"/>
+      <w:r>
+        <w:rPr>
+          <w:rFonts w:ascii="Times New Roman" w:hAnsi="Times New Roman" w:cs="Times New Roman"/>
+          <w:sz w:val="28"/>
+        </w:rPr>
+        <w:t>)</w:t>
+      </w:r>
     </w:p>
     <w:p>
       <w:pPr>
         <w:jc w:val="both"/>
         <w:rPr>
-          <w:rFonts w:ascii="Times New Roman" w:hAnsi="Times New Roman" w:cs="Times New Roman"/>
-        </w:rPr>
-      </w:pPr>
-      <w:r>
-        <w:rPr>
-          <w:rFonts w:ascii="Times New Roman" w:hAnsi="Times New Roman" w:cs="Times New Roman"/>
-        </w:rPr>
-        <w:t>(…)</w:t>
-      </w:r>
+          <w:rFonts w:ascii="Arial" w:hAnsi="Arial" w:cs="Arial"/>
+          <w:sz w:val="24"/>
+        </w:rPr>
+      </w:pPr>
+      <w:r>
+        <w:rPr>
+          <w:rFonts w:ascii="Arial" w:hAnsi="Arial" w:cs="Arial"/>
+          <w:sz w:val="24"/>
+        </w:rPr>
+        <w:t xml:space="preserve">Jest to test </w:t>
+      </w:r>
+      <w:proofErr w:type="spellStart"/>
+      <w:r>
+        <w:rPr>
+          <w:rFonts w:ascii="Arial" w:hAnsi="Arial" w:cs="Arial"/>
+          <w:sz w:val="24"/>
+        </w:rPr>
+        <w:t>derministyczny</w:t>
+      </w:r>
+      <w:proofErr w:type="spellEnd"/>
+      <w:r>
+        <w:rPr>
+          <w:rFonts w:ascii="Arial" w:hAnsi="Arial" w:cs="Arial"/>
+          <w:sz w:val="24"/>
+        </w:rPr>
+        <w:t xml:space="preserve">! Czas działania algorytmu jest wielomianowy, zależny od liczby cyfr badanej liczby. Zawsze zwraca poprawną odpowiedź. Opiera się na równości: </w:t>
+      </w:r>
+      <w:r>
+        <w:rPr>
+          <w:noProof/>
+        </w:rPr>
+        <w:drawing>
+          <wp:inline distT="0" distB="0" distL="0" distR="0">
+            <wp:extent cx="2428875" cy="200025"/>
+            <wp:effectExtent l="19050" t="0" r="9525" b="0"/>
+            <wp:docPr id="1" name="Obraz 1" descr="(x - a)^{n} \equiv (x^{n} - a) \pmod{n}"/>
+            <wp:cNvGraphicFramePr>
+              <a:graphicFrameLocks xmlns:a="http://schemas.openxmlformats.org/drawingml/2006/main" noChangeAspect="1"/>
+            </wp:cNvGraphicFramePr>
+            <a:graphic xmlns:a="http://schemas.openxmlformats.org/drawingml/2006/main">
+              <a:graphicData uri="http://schemas.openxmlformats.org/drawingml/2006/picture">
+                <pic:pic xmlns:pic="http://schemas.openxmlformats.org/drawingml/2006/picture">
+                  <pic:nvPicPr>
+                    <pic:cNvPr id="0" name="Picture 1" descr="(x - a)^{n} \equiv (x^{n} - a) \pmod{n}"/>
+                    <pic:cNvPicPr>
+                      <a:picLocks noChangeAspect="1" noChangeArrowheads="1"/>
+                    </pic:cNvPicPr>
+                  </pic:nvPicPr>
+                  <pic:blipFill>
+                    <a:blip r:embed="rId12" cstate="print"/>
+                    <a:srcRect/>
+                    <a:stretch>
+                      <a:fillRect/>
+                    </a:stretch>
+                  </pic:blipFill>
+                  <pic:spPr bwMode="auto">
+                    <a:xfrm>
+                      <a:off x="0" y="0"/>
+                      <a:ext cx="2428875" cy="200025"/>
+                    </a:xfrm>
+                    <a:prstGeom prst="rect">
+                      <a:avLst/>
+                    </a:prstGeom>
+                    <a:noFill/>
+                    <a:ln w="9525">
+                      <a:noFill/>
+                      <a:miter lim="800000"/>
+                      <a:headEnd/>
+                      <a:tailEnd/>
+                    </a:ln>
+                  </pic:spPr>
+                </pic:pic>
+              </a:graphicData>
+            </a:graphic>
+          </wp:inline>
+        </w:drawing>
+      </w:r>
+      <w:r>
+        <w:rPr>
+          <w:rFonts w:ascii="Arial" w:hAnsi="Arial" w:cs="Arial"/>
+          <w:sz w:val="24"/>
+        </w:rPr>
+        <w:t xml:space="preserve">, która jest prawdziwa, gdy n jest liczbą pierwszą. Algorytm składa się z dwóch części, wpierw należy znaleźć liczbę </w:t>
+      </w:r>
+      <w:proofErr w:type="spellStart"/>
+      <w:r>
+        <w:rPr>
+          <w:rFonts w:ascii="Arial" w:hAnsi="Arial" w:cs="Arial"/>
+          <w:sz w:val="24"/>
+        </w:rPr>
+        <w:t>r</w:t>
+      </w:r>
+      <w:proofErr w:type="spellEnd"/>
+      <w:r>
+        <w:rPr>
+          <w:rFonts w:ascii="Arial" w:hAnsi="Arial" w:cs="Arial"/>
+          <w:sz w:val="24"/>
+        </w:rPr>
+        <w:t xml:space="preserve">, spełniającą zależność: </w:t>
+      </w:r>
+      <w:proofErr w:type="spellStart"/>
+      <w:r>
+        <w:rPr>
+          <w:rFonts w:ascii="Arial" w:hAnsi="Arial" w:cs="Arial"/>
+          <w:sz w:val="24"/>
+        </w:rPr>
+        <w:t>or</w:t>
+      </w:r>
+      <w:proofErr w:type="spellEnd"/>
+      <w:r>
+        <w:rPr>
+          <w:rFonts w:ascii="Arial" w:hAnsi="Arial" w:cs="Arial"/>
+          <w:sz w:val="24"/>
+        </w:rPr>
+        <w:t>(n) &gt; log2n</w:t>
+      </w:r>
+      <w:r>
+        <w:rPr>
+          <w:rFonts w:ascii="Arial" w:hAnsi="Arial" w:cs="Arial"/>
+          <w:sz w:val="24"/>
+        </w:rPr>
+        <w:t xml:space="preserve">. Następnie należy sprawdzić równość dwóch wielomianów: </w:t>
+      </w:r>
+      <w:r>
+        <w:rPr>
+          <w:noProof/>
+        </w:rPr>
+        <w:drawing>
+          <wp:inline distT="0" distB="0" distL="0" distR="0">
+            <wp:extent cx="3019425" cy="200025"/>
+            <wp:effectExtent l="19050" t="0" r="9525" b="0"/>
+            <wp:docPr id="4" name="Obraz 4" descr="(x - a)^{n} \equiv (x^{n} - a) \pmod{n, x^{r} - 1}"/>
+            <wp:cNvGraphicFramePr>
+              <a:graphicFrameLocks xmlns:a="http://schemas.openxmlformats.org/drawingml/2006/main" noChangeAspect="1"/>
+            </wp:cNvGraphicFramePr>
+            <a:graphic xmlns:a="http://schemas.openxmlformats.org/drawingml/2006/main">
+              <a:graphicData uri="http://schemas.openxmlformats.org/drawingml/2006/picture">
+                <pic:pic xmlns:pic="http://schemas.openxmlformats.org/drawingml/2006/picture">
+                  <pic:nvPicPr>
+                    <pic:cNvPr id="0" name="Picture 4" descr="(x - a)^{n} \equiv (x^{n} - a) \pmod{n, x^{r} - 1}"/>
+                    <pic:cNvPicPr>
+                      <a:picLocks noChangeAspect="1" noChangeArrowheads="1"/>
+                    </pic:cNvPicPr>
+                  </pic:nvPicPr>
+                  <pic:blipFill>
+                    <a:blip r:embed="rId13" cstate="print"/>
+                    <a:srcRect/>
+                    <a:stretch>
+                      <a:fillRect/>
+                    </a:stretch>
+                  </pic:blipFill>
+                  <pic:spPr bwMode="auto">
+                    <a:xfrm>
+                      <a:off x="0" y="0"/>
+                      <a:ext cx="3019425" cy="200025"/>
+                    </a:xfrm>
+                    <a:prstGeom prst="rect">
+                      <a:avLst/>
+                    </a:prstGeom>
+                    <a:noFill/>
+                    <a:ln w="9525">
+                      <a:noFill/>
+                      <a:miter lim="800000"/>
+                      <a:headEnd/>
+                      <a:tailEnd/>
+                    </a:ln>
+                  </pic:spPr>
+                </pic:pic>
+              </a:graphicData>
+            </a:graphic>
+          </wp:inline>
+        </w:drawing>
+      </w:r>
+      <w:r>
+        <w:rPr>
+          <w:rFonts w:ascii="Arial" w:hAnsi="Arial" w:cs="Arial"/>
+          <w:sz w:val="24"/>
+        </w:rPr>
+        <w:t xml:space="preserve">, dla wszystkich a, które spełniają następujący warunek: </w:t>
+      </w:r>
+      <w:r>
+        <w:rPr>
+          <w:noProof/>
+        </w:rPr>
+        <w:drawing>
+          <wp:inline distT="0" distB="0" distL="0" distR="0">
+            <wp:extent cx="1343025" cy="209550"/>
+            <wp:effectExtent l="19050" t="0" r="9525" b="0"/>
+            <wp:docPr id="7" name="Obraz 7" descr=" a \le 2 \sqrt{r} \log_{2}(n),"/>
+            <wp:cNvGraphicFramePr>
+              <a:graphicFrameLocks xmlns:a="http://schemas.openxmlformats.org/drawingml/2006/main" noChangeAspect="1"/>
+            </wp:cNvGraphicFramePr>
+            <a:graphic xmlns:a="http://schemas.openxmlformats.org/drawingml/2006/main">
+              <a:graphicData uri="http://schemas.openxmlformats.org/drawingml/2006/picture">
+                <pic:pic xmlns:pic="http://schemas.openxmlformats.org/drawingml/2006/picture">
+                  <pic:nvPicPr>
+                    <pic:cNvPr id="0" name="Picture 7" descr=" a \le 2 \sqrt{r} \log_{2}(n),"/>
+                    <pic:cNvPicPr>
+                      <a:picLocks noChangeAspect="1" noChangeArrowheads="1"/>
+                    </pic:cNvPicPr>
+                  </pic:nvPicPr>
+                  <pic:blipFill>
+                    <a:blip r:embed="rId14" cstate="print"/>
+                    <a:srcRect/>
+                    <a:stretch>
+                      <a:fillRect/>
+                    </a:stretch>
+                  </pic:blipFill>
+                  <pic:spPr bwMode="auto">
+                    <a:xfrm>
+                      <a:off x="0" y="0"/>
+                      <a:ext cx="1343025" cy="209550"/>
+                    </a:xfrm>
+                    <a:prstGeom prst="rect">
+                      <a:avLst/>
+                    </a:prstGeom>
+                    <a:noFill/>
+                    <a:ln w="9525">
+                      <a:noFill/>
+                      <a:miter lim="800000"/>
+                      <a:headEnd/>
+                      <a:tailEnd/>
+                    </a:ln>
+                  </pic:spPr>
+                </pic:pic>
+              </a:graphicData>
+            </a:graphic>
+          </wp:inline>
+        </w:drawing>
+      </w:r>
+    </w:p>
+    <w:p>
+      <w:pPr>
+        <w:jc w:val="both"/>
+        <w:rPr>
+          <w:rFonts w:ascii="Arial" w:hAnsi="Arial" w:cs="Arial"/>
+          <w:sz w:val="24"/>
+        </w:rPr>
+      </w:pPr>
+      <w:r>
+        <w:rPr>
+          <w:rFonts w:ascii="Arial" w:hAnsi="Arial" w:cs="Arial"/>
+          <w:sz w:val="24"/>
+        </w:rPr>
+        <w:t>Algorytm test ARS:</w:t>
+      </w:r>
+    </w:p>
+    <w:p>
+      <w:pPr>
+        <w:jc w:val="both"/>
+        <w:rPr>
+          <w:rFonts w:ascii="Arial" w:hAnsi="Arial" w:cs="Arial"/>
+          <w:sz w:val="24"/>
+        </w:rPr>
+      </w:pPr>
+      <w:r>
+        <w:rPr>
+          <w:rFonts w:ascii="Arial" w:hAnsi="Arial" w:cs="Arial"/>
+          <w:noProof/>
+          <w:sz w:val="24"/>
+        </w:rPr>
+        <w:drawing>
+          <wp:inline distT="0" distB="0" distL="0" distR="0">
+            <wp:extent cx="3752850" cy="1447800"/>
+            <wp:effectExtent l="19050" t="0" r="0" b="0"/>
+            <wp:docPr id="10" name="Obraz 10"/>
+            <wp:cNvGraphicFramePr>
+              <a:graphicFrameLocks xmlns:a="http://schemas.openxmlformats.org/drawingml/2006/main" noChangeAspect="1"/>
+            </wp:cNvGraphicFramePr>
+            <a:graphic xmlns:a="http://schemas.openxmlformats.org/drawingml/2006/main">
+              <a:graphicData uri="http://schemas.openxmlformats.org/drawingml/2006/picture">
+                <pic:pic xmlns:pic="http://schemas.openxmlformats.org/drawingml/2006/picture">
+                  <pic:nvPicPr>
+                    <pic:cNvPr id="0" name="Picture 10"/>
+                    <pic:cNvPicPr>
+                      <a:picLocks noChangeAspect="1" noChangeArrowheads="1"/>
+                    </pic:cNvPicPr>
+                  </pic:nvPicPr>
+                  <pic:blipFill>
+                    <a:blip r:embed="rId15" cstate="print"/>
+                    <a:srcRect/>
+                    <a:stretch>
+                      <a:fillRect/>
+                    </a:stretch>
+                  </pic:blipFill>
+                  <pic:spPr bwMode="auto">
+                    <a:xfrm>
+                      <a:off x="0" y="0"/>
+                      <a:ext cx="3752850" cy="1447800"/>
+                    </a:xfrm>
+                    <a:prstGeom prst="rect">
+                      <a:avLst/>
+                    </a:prstGeom>
+                    <a:noFill/>
+                    <a:ln w="9525">
+                      <a:noFill/>
+                      <a:miter lim="800000"/>
+                      <a:headEnd/>
+                      <a:tailEnd/>
+                    </a:ln>
+                  </pic:spPr>
+                </pic:pic>
+              </a:graphicData>
+            </a:graphic>
+          </wp:inline>
+        </w:drawing>
+      </w:r>
+    </w:p>
+    <w:p>
+      <w:pPr>
+        <w:jc w:val="both"/>
+        <w:rPr>
+          <w:rFonts w:ascii="Arial" w:hAnsi="Arial" w:cs="Arial"/>
+          <w:sz w:val="24"/>
+        </w:rPr>
+      </w:pPr>
+    </w:p>
+    <w:p>
+      <w:pPr>
+        <w:jc w:val="both"/>
+        <w:rPr>
+          <w:rFonts w:ascii="Arial" w:hAnsi="Arial" w:cs="Arial"/>
+          <w:sz w:val="24"/>
+        </w:rPr>
+      </w:pPr>
+      <w:r>
+        <w:rPr>
+          <w:rFonts w:ascii="Arial" w:hAnsi="Arial" w:cs="Arial"/>
+          <w:sz w:val="24"/>
+        </w:rPr>
+        <w:t>Największą zaletą tego algorytmu jes</w:t>
+      </w:r>
+      <w:r>
+        <w:rPr>
+          <w:rFonts w:ascii="Arial" w:hAnsi="Arial" w:cs="Arial"/>
+          <w:sz w:val="24"/>
+        </w:rPr>
+        <w:t xml:space="preserve">t to, że zawsze zwraca poprawną odpowiedź, która nie jest obarczona jakimkolwiek błędem. Zdaje się, że algorytm dość łatwo rozdzielić na wiele </w:t>
+      </w:r>
+      <w:proofErr w:type="spellStart"/>
+      <w:r>
+        <w:rPr>
+          <w:rFonts w:ascii="Arial" w:hAnsi="Arial" w:cs="Arial"/>
+          <w:sz w:val="24"/>
+        </w:rPr>
+        <w:t>klastrów</w:t>
+      </w:r>
+      <w:proofErr w:type="spellEnd"/>
+      <w:r>
+        <w:rPr>
+          <w:rFonts w:ascii="Arial" w:hAnsi="Arial" w:cs="Arial"/>
+          <w:sz w:val="24"/>
+        </w:rPr>
+        <w:t xml:space="preserve"> obliczeniowych, mimo iż jest dość skomplikowany. Sprawdzanie równości par  wielomianów z drugiego kroku może być realizowane niezależnie dla każdej pary. </w:t>
+      </w:r>
+    </w:p>
+    <w:p>
+      <w:pPr>
+        <w:jc w:val="both"/>
+        <w:rPr>
+          <w:rFonts w:ascii="Arial" w:hAnsi="Arial" w:cs="Arial"/>
+          <w:sz w:val="24"/>
+        </w:rPr>
+      </w:pPr>
+      <w:r>
+        <w:rPr>
+          <w:rFonts w:ascii="Arial" w:hAnsi="Arial" w:cs="Arial"/>
+          <w:sz w:val="24"/>
+        </w:rPr>
+        <w:t>Pełny opis algorytmu:</w:t>
+      </w:r>
+    </w:p>
+    <w:p>
+      <w:pPr>
+        <w:jc w:val="both"/>
+        <w:rPr>
+          <w:rFonts w:ascii="Arial" w:hAnsi="Arial" w:cs="Arial"/>
+          <w:sz w:val="24"/>
+        </w:rPr>
+      </w:pPr>
+      <w:r>
+        <w:rPr>
+          <w:rFonts w:ascii="Arial" w:hAnsi="Arial" w:cs="Arial"/>
+          <w:sz w:val="24"/>
+        </w:rPr>
+        <w:t>http://www.cse.iitk.ac.in/users/manindra/algebra/primality_v6.pdf</w:t>
+      </w:r>
+    </w:p>
+    <w:p>
+      <w:pPr>
+        <w:jc w:val="both"/>
+        <w:rPr>
+          <w:rFonts w:ascii="Arial" w:hAnsi="Arial" w:cs="Arial"/>
+          <w:sz w:val="24"/>
+        </w:rPr>
+      </w:pPr>
     </w:p>
     <w:p/>
     <w:p/>
@@ -4598,6 +4999,36 @@
       <w:u w:val="single"/>
     </w:rPr>
   </w:style>
+  <w:style w:type="paragraph" w:styleId="Tekstdymka">
+    <w:name w:val="Balloon Text"/>
+    <w:basedOn w:val="Normalny"/>
+    <w:link w:val="TekstdymkaZnak"/>
+    <w:uiPriority w:val="99"/>
+    <w:semiHidden/>
+    <w:unhideWhenUsed/>
+    <w:rsid w:val="002C66F5"/>
+    <w:pPr>
+      <w:spacing w:after="0" w:line="240" w:lineRule="auto"/>
+    </w:pPr>
+    <w:rPr>
+      <w:rFonts w:ascii="Tahoma" w:hAnsi="Tahoma" w:cs="Tahoma"/>
+      <w:sz w:val="16"/>
+      <w:szCs w:val="16"/>
+    </w:rPr>
+  </w:style>
+  <w:style w:type="character" w:customStyle="1" w:styleId="TekstdymkaZnak">
+    <w:name w:val="Tekst dymka Znak"/>
+    <w:basedOn w:val="Domylnaczcionkaakapitu"/>
+    <w:link w:val="Tekstdymka"/>
+    <w:uiPriority w:val="99"/>
+    <w:semiHidden/>
+    <w:rsid w:val="002C66F5"/>
+    <w:rPr>
+      <w:rFonts w:ascii="Tahoma" w:hAnsi="Tahoma" w:cs="Tahoma"/>
+      <w:sz w:val="16"/>
+      <w:szCs w:val="16"/>
+    </w:rPr>
+  </w:style>
 </w:styles>
 </file>
 

</xml_diff>